<commit_message>
added filtering by categories(previously it was filtered by subcategories), fixed header_username at product and cart page
</commit_message>
<xml_diff>
--- a/documentation.docx
+++ b/documentation.docx
@@ -115,35 +115,7 @@
           <w:sz w:val="28"/>
           <w:szCs w:val="28"/>
         </w:rPr>
-        <w:t>preuspor</w:t>
-      </w:r>
-      <w:r>
-        <w:rPr>
-          <w:sz w:val="28"/>
-          <w:szCs w:val="28"/>
-        </w:rPr>
-        <w:t>i</w:t>
-      </w:r>
-      <w:r>
-        <w:rPr>
-          <w:sz w:val="28"/>
-          <w:szCs w:val="28"/>
-        </w:rPr>
-        <w:t>ad</w:t>
-      </w:r>
-      <w:r>
-        <w:rPr>
-          <w:sz w:val="28"/>
-          <w:szCs w:val="28"/>
-        </w:rPr>
-        <w:t>a</w:t>
-      </w:r>
-      <w:r>
-        <w:rPr>
-          <w:sz w:val="28"/>
-          <w:szCs w:val="28"/>
-        </w:rPr>
-        <w:t>ním</w:t>
+        <w:t>preusporiadaním</w:t>
       </w:r>
       <w:proofErr w:type="spellEnd"/>
       <w:r>
@@ -282,39 +254,99 @@
         <w:rPr>
           <w:sz w:val="28"/>
           <w:szCs w:val="28"/>
-          <w:lang w:val="ru-RU"/>
-        </w:rPr>
-      </w:pPr>
-      <w:r>
-        <w:rPr>
-          <w:sz w:val="28"/>
-          <w:szCs w:val="28"/>
-        </w:rPr>
-        <w:t xml:space="preserve">Admin </w:t>
-      </w:r>
-      <w:proofErr w:type="spellStart"/>
-      <w:r>
-        <w:rPr>
-          <w:sz w:val="28"/>
-          <w:szCs w:val="28"/>
-        </w:rPr>
-        <w:t>cast</w:t>
-      </w:r>
-      <w:proofErr w:type="spellEnd"/>
-      <w:r>
-        <w:rPr>
-          <w:sz w:val="28"/>
-          <w:szCs w:val="28"/>
-        </w:rPr>
-        <w:t xml:space="preserve"> </w:t>
-      </w:r>
-      <w:r>
-        <w:rPr>
-          <w:sz w:val="28"/>
-          <w:szCs w:val="28"/>
-        </w:rPr>
-        <w:t xml:space="preserve"> by mala </w:t>
-      </w:r>
+        </w:rPr>
+      </w:pPr>
+      <w:r>
+        <w:rPr>
+          <w:sz w:val="28"/>
+          <w:szCs w:val="28"/>
+        </w:rPr>
+        <w:t>Admin časť pozostáva z:</w:t>
+      </w:r>
+    </w:p>
+    <w:p>
+      <w:pPr>
+        <w:numPr>
+          <w:ilvl w:val="0"/>
+          <w:numId w:val="2"/>
+        </w:numPr>
+        <w:rPr>
+          <w:sz w:val="28"/>
+          <w:szCs w:val="28"/>
+        </w:rPr>
+      </w:pPr>
+      <w:r>
+        <w:rPr>
+          <w:sz w:val="28"/>
+          <w:szCs w:val="28"/>
+        </w:rPr>
+        <w:t>prihlásenia/odhlásenia admina;</w:t>
+      </w:r>
+    </w:p>
+    <w:p>
+      <w:pPr>
+        <w:numPr>
+          <w:ilvl w:val="0"/>
+          <w:numId w:val="2"/>
+        </w:numPr>
+        <w:rPr>
+          <w:sz w:val="28"/>
+          <w:szCs w:val="28"/>
+        </w:rPr>
+      </w:pPr>
+      <w:r>
+        <w:rPr>
+          <w:sz w:val="28"/>
+          <w:szCs w:val="28"/>
+        </w:rPr>
+        <w:t>zoznamu produktov pre admina;</w:t>
+      </w:r>
+    </w:p>
+    <w:p>
+      <w:pPr>
+        <w:numPr>
+          <w:ilvl w:val="0"/>
+          <w:numId w:val="2"/>
+        </w:numPr>
+        <w:rPr>
+          <w:sz w:val="28"/>
+          <w:szCs w:val="28"/>
+        </w:rPr>
+      </w:pPr>
+      <w:r>
+        <w:rPr>
+          <w:sz w:val="28"/>
+          <w:szCs w:val="28"/>
+        </w:rPr>
+        <w:t>možnosti pridania/odobratie produktu zo skladu;</w:t>
+      </w:r>
+    </w:p>
+    <w:p>
+      <w:pPr>
+        <w:numPr>
+          <w:ilvl w:val="0"/>
+          <w:numId w:val="2"/>
+        </w:numPr>
+        <w:rPr>
+          <w:sz w:val="28"/>
+          <w:szCs w:val="28"/>
+        </w:rPr>
+      </w:pPr>
+      <w:r>
+        <w:rPr>
+          <w:sz w:val="28"/>
+          <w:szCs w:val="28"/>
+        </w:rPr>
+        <w:t>možnosti úpravy produktu;</w:t>
+      </w:r>
+    </w:p>
+    <w:p>
+      <w:pPr>
+        <w:rPr>
+          <w:sz w:val="28"/>
+          <w:szCs w:val="28"/>
+        </w:rPr>
+      </w:pPr>
     </w:p>
     <w:sectPr>
       <w:footerReference w:type="default" r:id="rId7"/>
@@ -422,9 +454,9 @@
 <file path=word/numbering.xml><?xml version="1.0" encoding="utf-8"?>
 <w:numbering xmlns:wpc="http://schemas.microsoft.com/office/word/2010/wordprocessingCanvas" xmlns:cx="http://schemas.microsoft.com/office/drawing/2014/chartex" xmlns:cx1="http://schemas.microsoft.com/office/drawing/2015/9/8/chartex" xmlns:cx2="http://schemas.microsoft.com/office/drawing/2015/10/21/chartex" xmlns:cx3="http://schemas.microsoft.com/office/drawing/2016/5/9/chartex" xmlns:cx4="http://schemas.microsoft.com/office/drawing/2016/5/10/chartex" xmlns:cx5="http://schemas.microsoft.com/office/drawing/2016/5/11/chartex" xmlns:cx6="http://schemas.microsoft.com/office/drawing/2016/5/12/chartex" xmlns:cx7="http://schemas.microsoft.com/office/drawing/2016/5/13/chartex" xmlns:cx8="http://schemas.microsoft.com/office/drawing/2016/5/14/chartex" xmlns:mc="http://schemas.openxmlformats.org/markup-compatibility/2006" xmlns:aink="http://schemas.microsoft.com/office/drawing/2016/ink" xmlns:am3d="http://schemas.microsoft.com/office/drawing/2017/model3d" xmlns:o="urn:schemas-microsoft-com:office:office" xmlns:oel="http://schemas.microsoft.com/office/2019/extlst" xmlns:r="http://schemas.openxmlformats.org/officeDocument/2006/relationships" xmlns:m="http://schemas.openxmlformats.org/officeDocument/2006/math" xmlns:v="urn:schemas-microsoft-com:vml" xmlns:wp14="http://schemas.microsoft.com/office/word/2010/wordprocessingDrawing" xmlns:wp="http://schemas.openxmlformats.org/drawingml/2006/wordprocessingDrawing" xmlns:w10="urn:schemas-microsoft-com:office:word" xmlns:w="http://schemas.openxmlformats.org/wordprocessingml/2006/main" xmlns:w14="http://schemas.microsoft.com/office/word/2010/wordml" xmlns:w15="http://schemas.microsoft.com/office/word/2012/wordml" xmlns:w16cex="http://schemas.microsoft.com/office/word/2018/wordml/cex" xmlns:w16cid="http://schemas.microsoft.com/office/word/2016/wordml/cid" xmlns:w16="http://schemas.microsoft.com/office/word/2018/wordml" xmlns:w16du="http://schemas.microsoft.com/office/word/2023/wordml/word16du" xmlns:w16sdtdh="http://schemas.microsoft.com/office/word/2020/wordml/sdtdatahash" xmlns:w16sdtfl="http://schemas.microsoft.com/office/word/2024/wordml/sdtformatlock" xmlns:w16se="http://schemas.microsoft.com/office/word/2015/wordml/symex" xmlns:wpg="http://schemas.microsoft.com/office/word/2010/wordprocessingGroup" xmlns:wpi="http://schemas.microsoft.com/office/word/2010/wordprocessingInk" xmlns:wne="http://schemas.microsoft.com/office/word/2006/wordml" xmlns:wps="http://schemas.microsoft.com/office/word/2010/wordprocessingShape" mc:Ignorable="w14 w15 w16se w16cid w16 w16cex w16sdtdh w16sdtfl w16du wp14">
   <w:abstractNum w:abstractNumId="0" w15:restartNumberingAfterBreak="0">
-    <w:nsid w:val="602A7C8F"/>
+    <w:nsid w:val="0BD105F2"/>
     <w:multiLevelType w:val="multilevel"/>
-    <w:tmpl w:val="939086F6"/>
+    <w:tmpl w:val="7750B4BC"/>
     <w:lvl w:ilvl="0">
       <w:start w:val="1"/>
       <w:numFmt w:val="bullet"/>
@@ -570,7 +602,159 @@
       </w:rPr>
     </w:lvl>
   </w:abstractNum>
+  <w:abstractNum w:abstractNumId="1" w15:restartNumberingAfterBreak="0">
+    <w:nsid w:val="602A7C8F"/>
+    <w:multiLevelType w:val="multilevel"/>
+    <w:tmpl w:val="939086F6"/>
+    <w:lvl w:ilvl="0">
+      <w:start w:val="1"/>
+      <w:numFmt w:val="bullet"/>
+      <w:lvlText w:val=""/>
+      <w:lvlJc w:val="left"/>
+      <w:pPr>
+        <w:tabs>
+          <w:tab w:val="num" w:pos="720"/>
+        </w:tabs>
+        <w:ind w:left="720" w:hanging="360"/>
+      </w:pPr>
+      <w:rPr>
+        <w:rFonts w:ascii="Symbol" w:hAnsi="Symbol" w:hint="default"/>
+        <w:sz w:val="20"/>
+      </w:rPr>
+    </w:lvl>
+    <w:lvl w:ilvl="1" w:tentative="1">
+      <w:start w:val="1"/>
+      <w:numFmt w:val="bullet"/>
+      <w:lvlText w:val="o"/>
+      <w:lvlJc w:val="left"/>
+      <w:pPr>
+        <w:tabs>
+          <w:tab w:val="num" w:pos="1440"/>
+        </w:tabs>
+        <w:ind w:left="1440" w:hanging="360"/>
+      </w:pPr>
+      <w:rPr>
+        <w:rFonts w:ascii="Courier New" w:hAnsi="Courier New" w:hint="default"/>
+        <w:sz w:val="20"/>
+      </w:rPr>
+    </w:lvl>
+    <w:lvl w:ilvl="2" w:tentative="1">
+      <w:start w:val="1"/>
+      <w:numFmt w:val="bullet"/>
+      <w:lvlText w:val=""/>
+      <w:lvlJc w:val="left"/>
+      <w:pPr>
+        <w:tabs>
+          <w:tab w:val="num" w:pos="2160"/>
+        </w:tabs>
+        <w:ind w:left="2160" w:hanging="360"/>
+      </w:pPr>
+      <w:rPr>
+        <w:rFonts w:ascii="Wingdings" w:hAnsi="Wingdings" w:hint="default"/>
+        <w:sz w:val="20"/>
+      </w:rPr>
+    </w:lvl>
+    <w:lvl w:ilvl="3" w:tentative="1">
+      <w:start w:val="1"/>
+      <w:numFmt w:val="bullet"/>
+      <w:lvlText w:val=""/>
+      <w:lvlJc w:val="left"/>
+      <w:pPr>
+        <w:tabs>
+          <w:tab w:val="num" w:pos="2880"/>
+        </w:tabs>
+        <w:ind w:left="2880" w:hanging="360"/>
+      </w:pPr>
+      <w:rPr>
+        <w:rFonts w:ascii="Wingdings" w:hAnsi="Wingdings" w:hint="default"/>
+        <w:sz w:val="20"/>
+      </w:rPr>
+    </w:lvl>
+    <w:lvl w:ilvl="4" w:tentative="1">
+      <w:start w:val="1"/>
+      <w:numFmt w:val="bullet"/>
+      <w:lvlText w:val=""/>
+      <w:lvlJc w:val="left"/>
+      <w:pPr>
+        <w:tabs>
+          <w:tab w:val="num" w:pos="3600"/>
+        </w:tabs>
+        <w:ind w:left="3600" w:hanging="360"/>
+      </w:pPr>
+      <w:rPr>
+        <w:rFonts w:ascii="Wingdings" w:hAnsi="Wingdings" w:hint="default"/>
+        <w:sz w:val="20"/>
+      </w:rPr>
+    </w:lvl>
+    <w:lvl w:ilvl="5" w:tentative="1">
+      <w:start w:val="1"/>
+      <w:numFmt w:val="bullet"/>
+      <w:lvlText w:val=""/>
+      <w:lvlJc w:val="left"/>
+      <w:pPr>
+        <w:tabs>
+          <w:tab w:val="num" w:pos="4320"/>
+        </w:tabs>
+        <w:ind w:left="4320" w:hanging="360"/>
+      </w:pPr>
+      <w:rPr>
+        <w:rFonts w:ascii="Wingdings" w:hAnsi="Wingdings" w:hint="default"/>
+        <w:sz w:val="20"/>
+      </w:rPr>
+    </w:lvl>
+    <w:lvl w:ilvl="6" w:tentative="1">
+      <w:start w:val="1"/>
+      <w:numFmt w:val="bullet"/>
+      <w:lvlText w:val=""/>
+      <w:lvlJc w:val="left"/>
+      <w:pPr>
+        <w:tabs>
+          <w:tab w:val="num" w:pos="5040"/>
+        </w:tabs>
+        <w:ind w:left="5040" w:hanging="360"/>
+      </w:pPr>
+      <w:rPr>
+        <w:rFonts w:ascii="Wingdings" w:hAnsi="Wingdings" w:hint="default"/>
+        <w:sz w:val="20"/>
+      </w:rPr>
+    </w:lvl>
+    <w:lvl w:ilvl="7" w:tentative="1">
+      <w:start w:val="1"/>
+      <w:numFmt w:val="bullet"/>
+      <w:lvlText w:val=""/>
+      <w:lvlJc w:val="left"/>
+      <w:pPr>
+        <w:tabs>
+          <w:tab w:val="num" w:pos="5760"/>
+        </w:tabs>
+        <w:ind w:left="5760" w:hanging="360"/>
+      </w:pPr>
+      <w:rPr>
+        <w:rFonts w:ascii="Wingdings" w:hAnsi="Wingdings" w:hint="default"/>
+        <w:sz w:val="20"/>
+      </w:rPr>
+    </w:lvl>
+    <w:lvl w:ilvl="8" w:tentative="1">
+      <w:start w:val="1"/>
+      <w:numFmt w:val="bullet"/>
+      <w:lvlText w:val=""/>
+      <w:lvlJc w:val="left"/>
+      <w:pPr>
+        <w:tabs>
+          <w:tab w:val="num" w:pos="6480"/>
+        </w:tabs>
+        <w:ind w:left="6480" w:hanging="360"/>
+      </w:pPr>
+      <w:rPr>
+        <w:rFonts w:ascii="Wingdings" w:hAnsi="Wingdings" w:hint="default"/>
+        <w:sz w:val="20"/>
+      </w:rPr>
+    </w:lvl>
+  </w:abstractNum>
   <w:num w:numId="1" w16cid:durableId="225342610">
+    <w:abstractNumId w:val="1"/>
+  </w:num>
+  <w:num w:numId="2" w16cid:durableId="157968400">
     <w:abstractNumId w:val="0"/>
   </w:num>
 </w:numbering>

</xml_diff>